<commit_message>
updated figures and references
</commit_message>
<xml_diff>
--- a/CGM Code/R Functions Paper/Figure 1.docx
+++ b/CGM Code/R Functions Paper/Figure 1.docx
@@ -15,9 +15,9 @@
           <w:noProof/>
         </w:rPr>
         <w:drawing>
-          <wp:inline distT="0" distB="0" distL="0" distR="0" wp14:anchorId="132A2ED8" wp14:editId="3D0E9034">
-            <wp:extent cx="7934245" cy="5943600"/>
-            <wp:effectExtent l="0" t="0" r="3810" b="0"/>
+          <wp:inline distT="0" distB="0" distL="0" distR="0" wp14:anchorId="132A2ED8" wp14:editId="7CF97155">
+            <wp:extent cx="6955200" cy="6173243"/>
+            <wp:effectExtent l="0" t="0" r="4445" b="0"/>
             <wp:docPr id="1" name="Picture 1"/>
             <wp:cNvGraphicFramePr>
               <a:graphicFrameLocks xmlns:a="http://schemas.openxmlformats.org/drawingml/2006/main" noChangeAspect="1"/>
@@ -37,13 +37,13 @@
                         </a:ext>
                       </a:extLst>
                     </a:blip>
-                    <a:srcRect t="3057"/>
+                    <a:srcRect t="3057" r="15600"/>
                     <a:stretch/>
                   </pic:blipFill>
                   <pic:spPr bwMode="auto">
                     <a:xfrm>
                       <a:off x="0" y="0"/>
-                      <a:ext cx="8041792" cy="6024164"/>
+                      <a:ext cx="7059242" cy="6265588"/>
                     </a:xfrm>
                     <a:prstGeom prst="rect">
                       <a:avLst/>
@@ -1587,7 +1587,7 @@
 </file>
 
 <file path=customXml/itemProps1.xml><?xml version="1.0" encoding="utf-8"?>
-<ds:datastoreItem xmlns:ds="http://schemas.openxmlformats.org/officeDocument/2006/customXml" ds:itemID="{7BA06310-FEEA-634E-9819-157343E45935}">
+<ds:datastoreItem xmlns:ds="http://schemas.openxmlformats.org/officeDocument/2006/customXml" ds:itemID="{E28B30F8-ADD3-D549-B3CD-ED7023024159}">
   <ds:schemaRefs>
     <ds:schemaRef ds:uri="http://schemas.openxmlformats.org/officeDocument/2006/bibliography"/>
   </ds:schemaRefs>

</xml_diff>